<commit_message>
updated notebooks updated step 2 answer document revmoved step 3+4 answer excel for catchment ET
</commit_message>
<xml_diff>
--- a/Step-2/Actual_ET_2-answer-sheet.docx
+++ b/Step-2/Actual_ET_2-answer-sheet.docx
@@ -14,17 +14,8 @@
           <w:b/>
           <w:sz w:val="32"/>
         </w:rPr>
-        <w:t xml:space="preserve">Actual ET of </w:t>
-      </w:r>
-      <w:proofErr w:type="spellStart"/>
-      <w:r>
-        <w:rPr>
-          <w:b/>
-          <w:sz w:val="32"/>
-        </w:rPr>
-        <w:t>Hupsel</w:t>
-      </w:r>
-      <w:proofErr w:type="spellEnd"/>
+        <w:t>Actual ET of Hupsel</w:t>
+      </w:r>
       <w:r>
         <w:rPr>
           <w:b/>
@@ -78,16 +69,11 @@
             <w:tcW w:w="2660" w:type="dxa"/>
           </w:tcPr>
           <w:p>
-            <w:proofErr w:type="gramStart"/>
             <w:r>
               <w:t xml:space="preserve">Student </w:t>
             </w:r>
             <w:r>
-              <w:t xml:space="preserve"> (</w:t>
-            </w:r>
-            <w:proofErr w:type="gramEnd"/>
-            <w:r>
-              <w:t>name)</w:t>
+              <w:t xml:space="preserve"> (name)</w:t>
             </w:r>
           </w:p>
         </w:tc>
@@ -137,15 +123,7 @@
         <w:t xml:space="preserve">(similar as you did in step 1). </w:t>
       </w:r>
       <w:r>
-        <w:t xml:space="preserve">Insert graphs of some of the </w:t>
-      </w:r>
-      <w:proofErr w:type="gramStart"/>
-      <w:r>
-        <w:t>variables, and</w:t>
-      </w:r>
-      <w:proofErr w:type="gramEnd"/>
-      <w:r>
-        <w:t xml:space="preserve"> describe in words the variation that you observe (keep it concise).</w:t>
+        <w:t>Insert graphs of some of the variables, and describe in words the variation that you observe (keep it concise).</w:t>
       </w:r>
     </w:p>
     <w:tbl>
@@ -388,15 +366,7 @@
     <w:p/>
     <w:p>
       <w:r>
-        <w:t xml:space="preserve">Based on your analysis above, try to </w:t>
-      </w:r>
-      <w:proofErr w:type="gramStart"/>
-      <w:r>
-        <w:t>identify</w:t>
-      </w:r>
-      <w:proofErr w:type="gramEnd"/>
-      <w:r>
-        <w:t xml:space="preserve"> a number of periods of similar weather and concisely describe them. Indicate them with the start and end day (day in </w:t>
+        <w:t xml:space="preserve">Based on your analysis above, try to identify a number of periods of similar weather and concisely describe them. Indicate them with the start and end day (day in </w:t>
       </w:r>
       <w:r>
         <w:t>August</w:t>
@@ -655,15 +625,7 @@
     </w:p>
     <w:p>
       <w:r>
-        <w:t xml:space="preserve">Characterize/compute the variation of the fluxes and partitioning over time and between the bare soil and the </w:t>
-      </w:r>
-      <w:proofErr w:type="spellStart"/>
-      <w:r>
-        <w:t>sugarbeet</w:t>
-      </w:r>
-      <w:proofErr w:type="spellEnd"/>
-      <w:r>
-        <w:t xml:space="preserve"> field. Use fluxes or indicators (e.g. Bowe</w:t>
+        <w:t>Characterize/compute the variation of the fluxes and partitioning over time and between the bare soil and the sugarbeet field. Use fluxes or indicators (e.g. Bowe</w:t>
       </w:r>
       <w:r>
         <w:t>n</w:t>
@@ -749,14 +711,12 @@
                 <w:b/>
               </w:rPr>
             </w:pPr>
-            <w:proofErr w:type="spellStart"/>
             <w:r>
               <w:rPr>
                 <w:b/>
               </w:rPr>
               <w:t>Sugarbeet</w:t>
             </w:r>
-            <w:proofErr w:type="spellEnd"/>
           </w:p>
         </w:tc>
       </w:tr>
@@ -1631,15 +1591,7 @@
         <w:t>.</w:t>
       </w:r>
       <w:r>
-        <w:t xml:space="preserve"> If you need/like, add </w:t>
-      </w:r>
-      <w:proofErr w:type="gramStart"/>
-      <w:r>
-        <w:t>some</w:t>
-      </w:r>
-      <w:proofErr w:type="gramEnd"/>
-      <w:r>
-        <w:t xml:space="preserve"> plots.</w:t>
+        <w:t xml:space="preserve"> If you need/like, add some plots.</w:t>
       </w:r>
     </w:p>
     <w:tbl>
@@ -1798,26 +1750,10 @@
     </w:p>
     <w:p>
       <w:r>
-        <w:t xml:space="preserve">How do actual and reference evapotranspiration compare? Are they identical, is there a fixed offset, or is the difference variable over time. If so, can you </w:t>
-      </w:r>
-      <w:proofErr w:type="gramStart"/>
-      <w:r>
-        <w:t>related</w:t>
-      </w:r>
-      <w:proofErr w:type="gramEnd"/>
-      <w:r>
-        <w:t xml:space="preserve"> those differences to specific conditions?</w:t>
-      </w:r>
-      <w:r>
-        <w:t xml:space="preserve"> Discuss values, </w:t>
-      </w:r>
-      <w:proofErr w:type="gramStart"/>
-      <w:r>
-        <w:t>possibly show</w:t>
-      </w:r>
-      <w:proofErr w:type="gramEnd"/>
-      <w:r>
-        <w:t xml:space="preserve"> a graph.</w:t>
+        <w:t>How do actual and reference evapotranspiration compare? Are they identical, is there a fixed offset, or is the difference variable over time. If so, can you related those differences to specific conditions?</w:t>
+      </w:r>
+      <w:r>
+        <w:t xml:space="preserve"> Discuss values, possibly show a graph.</w:t>
       </w:r>
     </w:p>
     <w:tbl>
@@ -1871,6 +1807,38 @@
         <w:t>for bare soil</w:t>
       </w:r>
     </w:p>
+    <w:p>
+      <w:r>
+        <w:t>Show your plot of the CSM/crop factor as a function of time below:</w:t>
+      </w:r>
+    </w:p>
+    <w:tbl>
+      <w:tblPr>
+        <w:tblStyle w:val="TableGrid"/>
+        <w:tblW w:w="0" w:type="auto"/>
+        <w:tblLook w:val="04A0" w:firstRow="1" w:lastRow="0" w:firstColumn="1" w:lastColumn="0" w:noHBand="0" w:noVBand="1"/>
+      </w:tblPr>
+      <w:tblGrid>
+        <w:gridCol w:w="9016"/>
+      </w:tblGrid>
+      <w:tr>
+        <w:tc>
+          <w:tcPr>
+            <w:tcW w:w="9016" w:type="dxa"/>
+          </w:tcPr>
+          <w:p>
+            <w:permStart w:id="597695366" w:edGrp="everyone"/>
+            <w:r>
+              <w:t xml:space="preserve">   </w:t>
+            </w:r>
+          </w:p>
+          <w:p/>
+          <w:permEnd w:id="597695366"/>
+          <w:p/>
+        </w:tc>
+      </w:tr>
+    </w:tbl>
+    <w:p/>
     <w:p>
       <w:r>
         <w:t xml:space="preserve">What is the overall </w:t>
@@ -2040,21 +2008,7 @@
               <w:rPr>
                 <w:b/>
               </w:rPr>
-              <w:t xml:space="preserve">What </w:t>
-            </w:r>
-            <w:proofErr w:type="gramStart"/>
-            <w:r>
-              <w:rPr>
-                <w:b/>
-              </w:rPr>
-              <w:t>determines</w:t>
-            </w:r>
-            <w:proofErr w:type="gramEnd"/>
-            <w:r>
-              <w:rPr>
-                <w:b/>
-              </w:rPr>
-              <w:t xml:space="preserve"> the day-to-day variation?</w:t>
+              <w:t>What determines the day-to-day variation?</w:t>
             </w:r>
           </w:p>
         </w:tc>
@@ -2076,23 +2030,12 @@
         <w:t xml:space="preserve">7. </w:t>
       </w:r>
       <w:r>
-        <w:t xml:space="preserve">Variation of CSM/crop factor </w:t>
-      </w:r>
-      <w:r>
-        <w:t>– model for bare soil evaporation</w:t>
+        <w:t>Variation of CSM/crop factor – model for bare soil evaporation</w:t>
       </w:r>
     </w:p>
     <w:p>
       <w:r>
-        <w:t xml:space="preserve">Summarize your findings </w:t>
-      </w:r>
-      <w:proofErr w:type="gramStart"/>
-      <w:r>
-        <w:t>regarding</w:t>
-      </w:r>
-      <w:proofErr w:type="gramEnd"/>
-      <w:r>
-        <w:t xml:space="preserve"> the </w:t>
+        <w:t xml:space="preserve">Summarize your findings regarding the </w:t>
       </w:r>
       <w:r>
         <w:t>CSM/</w:t>
@@ -2131,15 +2074,7 @@
         <w:t xml:space="preserve"> </w:t>
       </w:r>
       <w:r>
-        <w:t xml:space="preserve">What we need, is </w:t>
-      </w:r>
-      <w:proofErr w:type="gramStart"/>
-      <w:r>
-        <w:t>some</w:t>
-      </w:r>
-      <w:proofErr w:type="gramEnd"/>
-      <w:r>
-        <w:t xml:space="preserve"> sort of look-up table</w:t>
+        <w:t>What we need, is some sort of look-up table</w:t>
       </w:r>
       <w:r>
         <w:t>.</w:t>
@@ -2147,15 +2082,7 @@
     </w:p>
     <w:p>
       <w:r>
-        <w:t xml:space="preserve">In the table below, distinguish </w:t>
-      </w:r>
-      <w:proofErr w:type="gramStart"/>
-      <w:r>
-        <w:t>a number of</w:t>
-      </w:r>
-      <w:proofErr w:type="gramEnd"/>
-      <w:r>
-        <w:t xml:space="preserve"> situations with distinct values for the CSM/crop factor. </w:t>
+        <w:t xml:space="preserve">In the table below, distinguish a number of situations with distinct values for the CSM/crop factor. </w:t>
       </w:r>
     </w:p>
     <w:p>
@@ -2179,23 +2106,7 @@
         </w:numPr>
       </w:pPr>
       <w:r>
-        <w:t xml:space="preserve">Characterize the conditions with typical values for the relevant variables (columns 2 and further) (e.g. crop factor = … (column 1) when no rain (column 2) and </w:t>
-      </w:r>
-      <w:proofErr w:type="gramStart"/>
-      <w:r>
-        <w:t>high temperatures</w:t>
-      </w:r>
-      <w:proofErr w:type="gramEnd"/>
-      <w:r>
-        <w:t xml:space="preserve"> (column 3). It is up to you to see how </w:t>
-      </w:r>
-      <w:proofErr w:type="gramStart"/>
-      <w:r>
-        <w:t>many</w:t>
-      </w:r>
-      <w:proofErr w:type="gramEnd"/>
-      <w:r>
-        <w:t xml:space="preserve"> conditions you distinguish (i.e. how many rows you fill) and how many variables you need to describe a given condition (how many columns you need).</w:t>
+        <w:t>Characterize the conditions with typical values for the relevant variables (columns 2 and further) (e.g. crop factor = … (column 1) when no rain (column 2) and high temperatures (column 3). It is up to you to see how many conditions you distinguish (i.e. how many rows you fill) and how many variables you need to describe a given condition (how many columns you need).</w:t>
       </w:r>
     </w:p>
     <w:tbl>
@@ -2233,6 +2144,7 @@
                 <w:b/>
                 <w:bCs/>
               </w:rPr>
+              <w:lastRenderedPageBreak/>
               <w:t>Value of</w:t>
             </w:r>
           </w:p>

</xml_diff>